<commit_message>
Updated Introduction of Training.CSharpWorkshop.docx
</commit_message>
<xml_diff>
--- a/docs/Training.CSharpWorkshop.docx
+++ b/docs/Training.CSharpWorkshop.docx
@@ -2285,16 +2285,59 @@
     </w:p>
     <w:p>
       <w:r>
-        <w:t>This C# workshop is intended for Beginners who have never programmed before.  It introduces you to Visual Studio an integrated development environment (IDE) which is where you type your code.  You could use notepad or other tools, but I prefer Visual Studio.  The workshop will introduce you to GitHub which is a repository for your source code.  I also use Team Foundation Services (TFS) and Team Services (TS)</w:t>
-      </w:r>
-      <w:r>
-        <w:t>.  H</w:t>
-      </w:r>
-      <w:r>
-        <w:t xml:space="preserve">owever, GitHub is more common for open source projects like this workshop.  </w:t>
-      </w:r>
-      <w:r>
-        <w:t>This workshop heavily promotes unit test adhering to Test Driven Design (TDD).  Introductory discussions on design patterns including TDD and repositories are brought up, though nothing in-depth.</w:t>
+        <w:t xml:space="preserve">This </w:t>
+      </w:r>
+      <w:r>
+        <w:t>workshop</w:t>
+      </w:r>
+      <w:r>
+        <w:t xml:space="preserve"> is intended to be used as a tool by an instructor working with those interested in learning to program in C#.  As such there are some gaps where there is assumed knowledge or a mentor ready to assist.  For those going solo, Google is your friend.</w:t>
+      </w:r>
+    </w:p>
+    <w:p>
+      <w:r>
+        <w:t xml:space="preserve">You'll be introduced </w:t>
+      </w:r>
+      <w:r>
+        <w:t>to Visual Studio</w:t>
+      </w:r>
+      <w:r>
+        <w:t>,</w:t>
+      </w:r>
+      <w:r>
+        <w:t xml:space="preserve"> an integrated development environment (IDE)</w:t>
+      </w:r>
+      <w:r>
+        <w:t>,</w:t>
+      </w:r>
+      <w:r>
+        <w:t xml:space="preserve"> which is where you type</w:t>
+      </w:r>
+      <w:r>
+        <w:t xml:space="preserve"> and compile</w:t>
+      </w:r>
+      <w:r>
+        <w:t xml:space="preserve"> your code</w:t>
+      </w:r>
+      <w:bookmarkStart w:id="1" w:name="_GoBack"/>
+      <w:bookmarkEnd w:id="1"/>
+      <w:r>
+        <w:t xml:space="preserve">.  You could use notepad </w:t>
+      </w:r>
+      <w:r>
+        <w:t>and</w:t>
+      </w:r>
+      <w:r>
+        <w:t xml:space="preserve"> other tools, but I prefer Visual Studio.  </w:t>
+      </w:r>
+      <w:r>
+        <w:t>This workshop heavily promotes unit test</w:t>
+      </w:r>
+      <w:r>
+        <w:t>s.</w:t>
+      </w:r>
+      <w:r>
+        <w:t xml:space="preserve">  Introductory discussions on design patterns including repositories are brought up, though nothing in-depth.</w:t>
       </w:r>
     </w:p>
     <w:p>
@@ -2319,7 +2362,7 @@
       <w:pPr>
         <w:pStyle w:val="Heading2"/>
       </w:pPr>
-      <w:bookmarkStart w:id="1" w:name="_Toc483069256"/>
+      <w:bookmarkStart w:id="2" w:name="_Toc483069256"/>
       <w:r>
         <w:t>Last Updated: 05/20/2017</w:t>
       </w:r>
@@ -2331,7 +2374,7 @@
       <w:r>
         <w:t>Acknowledgements</w:t>
       </w:r>
-      <w:bookmarkEnd w:id="1"/>
+      <w:bookmarkEnd w:id="2"/>
     </w:p>
     <w:p>
       <w:pPr>
@@ -2421,11 +2464,11 @@
       <w:pPr>
         <w:pStyle w:val="Heading2"/>
       </w:pPr>
-      <w:bookmarkStart w:id="2" w:name="_Toc483069257"/>
+      <w:bookmarkStart w:id="3" w:name="_Toc483069257"/>
       <w:r>
         <w:t>Disclaimer</w:t>
       </w:r>
-      <w:bookmarkEnd w:id="2"/>
+      <w:bookmarkEnd w:id="3"/>
     </w:p>
     <w:p>
       <w:pPr>
@@ -2436,19 +2479,31 @@
         </w:numPr>
       </w:pPr>
       <w:r>
-        <w:t>The author and publisher of this workshop hold no liability to any issues that may occur during your use of this material or recommended resources.  As an example if you happen to install Visual Studio and your PC catches fire and burns your house down.  Not liable.  You decide to hack the CIA with the great font of information learned within this resource.  Impressive.  This is a beginner's class, so I didn't teach you that, but that's pretty cool.  Also, you better be a white hat hacker or you're going to jail.  Not liable for that either in case you were wondering.</w:t>
+        <w:t xml:space="preserve">Reference the License.md in the GitHub repository regarding the license.  </w:t>
+      </w:r>
+      <w:r>
+        <w:t>The author and publisher of this workshop hold no liability to any issues that may occur during your use of this material or recommended resources.  As an example if you happen to install Visual Studio and your PC catches fire and burns your ho</w:t>
+      </w:r>
+      <w:r>
+        <w:t>use down.</w:t>
+      </w:r>
+      <w:r>
+        <w:t xml:space="preserve">  Not liable.  You decide to hack the CIA with the great font of information learned within this resource.  Impressive.  This is a beginner's class, </w:t>
+      </w:r>
+      <w:r>
+        <w:lastRenderedPageBreak/>
+        <w:t>so I didn't teach you that, but that's pretty cool.  Also, you better be a white hat hacker or you're going to jail.  Not liable for that either in case you were wondering.</w:t>
       </w:r>
     </w:p>
     <w:p>
       <w:pPr>
         <w:pStyle w:val="Heading2"/>
       </w:pPr>
-      <w:bookmarkStart w:id="3" w:name="_Toc483069258"/>
-      <w:r>
-        <w:lastRenderedPageBreak/>
+      <w:bookmarkStart w:id="4" w:name="_Toc483069258"/>
+      <w:r>
         <w:t>Requirements</w:t>
       </w:r>
-      <w:bookmarkEnd w:id="3"/>
+      <w:bookmarkEnd w:id="4"/>
     </w:p>
     <w:p>
       <w:pPr>
@@ -2517,11 +2572,11 @@
       <w:pPr>
         <w:pStyle w:val="Heading2"/>
       </w:pPr>
-      <w:bookmarkStart w:id="4" w:name="_Toc483069259"/>
+      <w:bookmarkStart w:id="5" w:name="_Toc483069259"/>
       <w:r>
         <w:t>Instructions</w:t>
       </w:r>
-      <w:bookmarkEnd w:id="4"/>
+      <w:bookmarkEnd w:id="5"/>
     </w:p>
     <w:p>
       <w:pPr>
@@ -2552,28 +2607,13 @@
     </w:p>
     <w:p>
       <w:pPr>
-        <w:pStyle w:val="ListParagraph"/>
-        <w:numPr>
-          <w:ilvl w:val="0"/>
-          <w:numId w:val="60"/>
-        </w:numPr>
-      </w:pPr>
-      <w:r>
-        <w:t>Th</w:t>
-      </w:r>
-      <w:r>
-        <w:t>is document is intended to be used as a tool by an instructor working with those interested in learning to program in C#.  As such there are some gaps where there is assumed knowledge or a mentor ready to assist.  For those going solo, Google is your friend.</w:t>
-      </w:r>
-    </w:p>
-    <w:p>
-      <w:pPr>
         <w:pStyle w:val="Heading2"/>
       </w:pPr>
-      <w:bookmarkStart w:id="5" w:name="_Toc483069260"/>
+      <w:bookmarkStart w:id="6" w:name="_Toc483069260"/>
       <w:r>
         <w:t>Reminders</w:t>
       </w:r>
-      <w:bookmarkEnd w:id="5"/>
+      <w:bookmarkEnd w:id="6"/>
     </w:p>
     <w:p>
       <w:pPr>
@@ -2704,8 +2744,6 @@
           <w:t>https://github.com/penblade/Training.CSharpWorkshop</w:t>
         </w:r>
       </w:hyperlink>
-      <w:bookmarkStart w:id="6" w:name="_GoBack"/>
-      <w:bookmarkEnd w:id="6"/>
       <w:r>
         <w:br w:type="page"/>
       </w:r>
@@ -3295,7 +3333,7 @@
           <v:shape id="_x0000_i1025" type="#_x0000_t75" style="width:468.75pt;height:245.25pt" o:ole="">
             <v:imagedata r:id="rId15" o:title=""/>
           </v:shape>
-          <o:OLEObject Type="Embed" ProgID="Word.OpenDocumentText.12" ShapeID="_x0000_i1025" DrawAspect="Content" ObjectID="_1557577225" r:id="rId16"/>
+          <o:OLEObject Type="Embed" ProgID="Word.OpenDocumentText.12" ShapeID="_x0000_i1025" DrawAspect="Content" ObjectID="_1557578879" r:id="rId16"/>
         </w:object>
       </w:r>
     </w:p>
@@ -3825,7 +3863,7 @@
           <v:shape id="_x0000_i1026" type="#_x0000_t75" style="width:468pt;height:10.5pt" o:ole="">
             <v:imagedata r:id="rId18" o:title=""/>
           </v:shape>
-          <o:OLEObject Type="Embed" ProgID="Word.Document.12" ShapeID="_x0000_i1026" DrawAspect="Content" ObjectID="_1557577226" r:id="rId19">
+          <o:OLEObject Type="Embed" ProgID="Word.Document.12" ShapeID="_x0000_i1026" DrawAspect="Content" ObjectID="_1557578880" r:id="rId19">
             <o:FieldCodes>\s</o:FieldCodes>
           </o:OLEObject>
         </w:object>
@@ -3851,7 +3889,7 @@
           <v:shape id="_x0000_i1027" type="#_x0000_t75" style="width:468.75pt;height:33pt" o:ole="">
             <v:imagedata r:id="rId20" o:title=""/>
           </v:shape>
-          <o:OLEObject Type="Embed" ProgID="Word.OpenDocumentText.12" ShapeID="_x0000_i1027" DrawAspect="Content" ObjectID="_1557577227" r:id="rId21"/>
+          <o:OLEObject Type="Embed" ProgID="Word.OpenDocumentText.12" ShapeID="_x0000_i1027" DrawAspect="Content" ObjectID="_1557578881" r:id="rId21"/>
         </w:object>
       </w:r>
     </w:p>
@@ -3897,7 +3935,7 @@
           <v:shape id="_x0000_i1028" type="#_x0000_t75" style="width:468pt;height:59.25pt" o:ole="">
             <v:imagedata r:id="rId22" o:title=""/>
           </v:shape>
-          <o:OLEObject Type="Embed" ProgID="Word.Document.12" ShapeID="_x0000_i1028" DrawAspect="Content" ObjectID="_1557577228" r:id="rId23">
+          <o:OLEObject Type="Embed" ProgID="Word.Document.12" ShapeID="_x0000_i1028" DrawAspect="Content" ObjectID="_1557578882" r:id="rId23">
             <o:FieldCodes>\s</o:FieldCodes>
           </o:OLEObject>
         </w:object>
@@ -3933,7 +3971,7 @@
           <v:shape id="_x0000_i1029" type="#_x0000_t75" style="width:468.75pt;height:55.5pt" o:ole="">
             <v:imagedata r:id="rId24" o:title=""/>
           </v:shape>
-          <o:OLEObject Type="Embed" ProgID="Word.OpenDocumentText.12" ShapeID="_x0000_i1029" DrawAspect="Content" ObjectID="_1557577229" r:id="rId25"/>
+          <o:OLEObject Type="Embed" ProgID="Word.OpenDocumentText.12" ShapeID="_x0000_i1029" DrawAspect="Content" ObjectID="_1557578883" r:id="rId25"/>
         </w:object>
       </w:r>
     </w:p>
@@ -3977,7 +4015,7 @@
           <v:shape id="_x0000_i1030" type="#_x0000_t75" style="width:468.75pt;height:55.5pt" o:ole="">
             <v:imagedata r:id="rId26" o:title=""/>
           </v:shape>
-          <o:OLEObject Type="Embed" ProgID="Word.OpenDocumentText.12" ShapeID="_x0000_i1030" DrawAspect="Content" ObjectID="_1557577230" r:id="rId27"/>
+          <o:OLEObject Type="Embed" ProgID="Word.OpenDocumentText.12" ShapeID="_x0000_i1030" DrawAspect="Content" ObjectID="_1557578884" r:id="rId27"/>
         </w:object>
       </w:r>
     </w:p>
@@ -4322,9 +4360,9 @@
         <w:t>Run Debug to verify the console app runs the same</w:t>
       </w:r>
     </w:p>
-    <w:bookmarkStart w:id="23" w:name="_MON_1497767407"/>
+    <w:bookmarkStart w:id="23" w:name="_MON_1513400082"/>
     <w:bookmarkEnd w:id="23"/>
-    <w:bookmarkStart w:id="24" w:name="_MON_1513400082"/>
+    <w:bookmarkStart w:id="24" w:name="_MON_1497767407"/>
     <w:bookmarkEnd w:id="24"/>
     <w:p>
       <w:r>
@@ -4332,7 +4370,7 @@
           <v:shape id="_x0000_i1031" type="#_x0000_t75" style="width:468pt;height:147.75pt" o:ole="">
             <v:imagedata r:id="rId28" o:title=""/>
           </v:shape>
-          <o:OLEObject Type="Embed" ProgID="Word.Document.12" ShapeID="_x0000_i1031" DrawAspect="Content" ObjectID="_1557577231" r:id="rId29">
+          <o:OLEObject Type="Embed" ProgID="Word.Document.12" ShapeID="_x0000_i1031" DrawAspect="Content" ObjectID="_1557578885" r:id="rId29">
             <o:FieldCodes>\s</o:FieldCodes>
           </o:OLEObject>
         </w:object>
@@ -4408,7 +4446,7 @@
           <v:shape id="_x0000_i1032" type="#_x0000_t75" style="width:468pt;height:170.25pt" o:ole="">
             <v:imagedata r:id="rId30" o:title=""/>
           </v:shape>
-          <o:OLEObject Type="Embed" ProgID="Word.Document.12" ShapeID="_x0000_i1032" DrawAspect="Content" ObjectID="_1557577232" r:id="rId31">
+          <o:OLEObject Type="Embed" ProgID="Word.Document.12" ShapeID="_x0000_i1032" DrawAspect="Content" ObjectID="_1557578886" r:id="rId31">
             <o:FieldCodes>\s</o:FieldCodes>
           </o:OLEObject>
         </w:object>
@@ -4858,7 +4896,7 @@
           <v:shape id="_x0000_i1033" type="#_x0000_t75" style="width:468pt;height:333.75pt" o:ole="">
             <v:imagedata r:id="rId32" o:title=""/>
           </v:shape>
-          <o:OLEObject Type="Embed" ProgID="Word.Document.12" ShapeID="_x0000_i1033" DrawAspect="Content" ObjectID="_1557577233" r:id="rId33">
+          <o:OLEObject Type="Embed" ProgID="Word.Document.12" ShapeID="_x0000_i1033" DrawAspect="Content" ObjectID="_1557578887" r:id="rId33">
             <o:FieldCodes>\s</o:FieldCodes>
           </o:OLEObject>
         </w:object>
@@ -5126,7 +5164,7 @@
           <v:shape id="_x0000_i1034" type="#_x0000_t75" style="width:468.75pt;height:255pt" o:ole="">
             <v:imagedata r:id="rId34" o:title=""/>
           </v:shape>
-          <o:OLEObject Type="Embed" ProgID="Word.OpenDocumentText.12" ShapeID="_x0000_i1034" DrawAspect="Content" ObjectID="_1557577234" r:id="rId35"/>
+          <o:OLEObject Type="Embed" ProgID="Word.OpenDocumentText.12" ShapeID="_x0000_i1034" DrawAspect="Content" ObjectID="_1557578888" r:id="rId35"/>
         </w:object>
       </w:r>
     </w:p>
@@ -5255,7 +5293,7 @@
           <v:shape id="_x0000_i1035" type="#_x0000_t75" style="width:468pt;height:99.75pt" o:ole="">
             <v:imagedata r:id="rId36" o:title=""/>
           </v:shape>
-          <o:OLEObject Type="Embed" ProgID="Word.Document.12" ShapeID="_x0000_i1035" DrawAspect="Content" ObjectID="_1557577235" r:id="rId37">
+          <o:OLEObject Type="Embed" ProgID="Word.Document.12" ShapeID="_x0000_i1035" DrawAspect="Content" ObjectID="_1557578889" r:id="rId37">
             <o:FieldCodes>\s</o:FieldCodes>
           </o:OLEObject>
         </w:object>
@@ -5281,7 +5319,7 @@
           <v:shape id="_x0000_i1036" type="#_x0000_t75" style="width:468pt;height:167.25pt" o:ole="">
             <v:imagedata r:id="rId38" o:title=""/>
           </v:shape>
-          <o:OLEObject Type="Embed" ProgID="Word.Document.12" ShapeID="_x0000_i1036" DrawAspect="Content" ObjectID="_1557577236" r:id="rId39">
+          <o:OLEObject Type="Embed" ProgID="Word.Document.12" ShapeID="_x0000_i1036" DrawAspect="Content" ObjectID="_1557578890" r:id="rId39">
             <o:FieldCodes>\s</o:FieldCodes>
           </o:OLEObject>
         </w:object>
@@ -5307,7 +5345,7 @@
           <v:shape id="_x0000_i1037" type="#_x0000_t75" style="width:468pt;height:222pt" o:ole="">
             <v:imagedata r:id="rId40" o:title=""/>
           </v:shape>
-          <o:OLEObject Type="Embed" ProgID="Word.Document.12" ShapeID="_x0000_i1037" DrawAspect="Content" ObjectID="_1557577237" r:id="rId41">
+          <o:OLEObject Type="Embed" ProgID="Word.Document.12" ShapeID="_x0000_i1037" DrawAspect="Content" ObjectID="_1557578891" r:id="rId41">
             <o:FieldCodes>\s</o:FieldCodes>
           </o:OLEObject>
         </w:object>
@@ -5333,7 +5371,7 @@
           <v:shape id="_x0000_i1038" type="#_x0000_t75" style="width:468pt;height:222pt" o:ole="">
             <v:imagedata r:id="rId42" o:title=""/>
           </v:shape>
-          <o:OLEObject Type="Embed" ProgID="Word.Document.12" ShapeID="_x0000_i1038" DrawAspect="Content" ObjectID="_1557577238" r:id="rId43">
+          <o:OLEObject Type="Embed" ProgID="Word.Document.12" ShapeID="_x0000_i1038" DrawAspect="Content" ObjectID="_1557578892" r:id="rId43">
             <o:FieldCodes>\s</o:FieldCodes>
           </o:OLEObject>
         </w:object>
@@ -5359,7 +5397,7 @@
           <v:shape id="_x0000_i1039" type="#_x0000_t75" style="width:468pt;height:189pt" o:ole="">
             <v:imagedata r:id="rId44" o:title=""/>
           </v:shape>
-          <o:OLEObject Type="Embed" ProgID="Word.Document.12" ShapeID="_x0000_i1039" DrawAspect="Content" ObjectID="_1557577239" r:id="rId45">
+          <o:OLEObject Type="Embed" ProgID="Word.Document.12" ShapeID="_x0000_i1039" DrawAspect="Content" ObjectID="_1557578893" r:id="rId45">
             <o:FieldCodes>\s</o:FieldCodes>
           </o:OLEObject>
         </w:object>
@@ -5385,7 +5423,7 @@
           <v:shape id="_x0000_i1040" type="#_x0000_t75" style="width:468pt;height:155.25pt" o:ole="">
             <v:imagedata r:id="rId46" o:title=""/>
           </v:shape>
-          <o:OLEObject Type="Embed" ProgID="Word.Document.12" ShapeID="_x0000_i1040" DrawAspect="Content" ObjectID="_1557577240" r:id="rId47">
+          <o:OLEObject Type="Embed" ProgID="Word.Document.12" ShapeID="_x0000_i1040" DrawAspect="Content" ObjectID="_1557578894" r:id="rId47">
             <o:FieldCodes>\s</o:FieldCodes>
           </o:OLEObject>
         </w:object>
@@ -5421,7 +5459,7 @@
           <v:shape id="_x0000_i1041" type="#_x0000_t75" style="width:468pt;height:189pt" o:ole="">
             <v:imagedata r:id="rId48" o:title=""/>
           </v:shape>
-          <o:OLEObject Type="Embed" ProgID="Word.Document.12" ShapeID="_x0000_i1041" DrawAspect="Content" ObjectID="_1557577241" r:id="rId49">
+          <o:OLEObject Type="Embed" ProgID="Word.Document.12" ShapeID="_x0000_i1041" DrawAspect="Content" ObjectID="_1557578895" r:id="rId49">
             <o:FieldCodes>\s</o:FieldCodes>
           </o:OLEObject>
         </w:object>
@@ -5447,7 +5485,7 @@
           <v:shape id="_x0000_i1042" type="#_x0000_t75" style="width:468pt;height:167.25pt" o:ole="">
             <v:imagedata r:id="rId50" o:title=""/>
           </v:shape>
-          <o:OLEObject Type="Embed" ProgID="Word.Document.12" ShapeID="_x0000_i1042" DrawAspect="Content" ObjectID="_1557577242" r:id="rId51">
+          <o:OLEObject Type="Embed" ProgID="Word.Document.12" ShapeID="_x0000_i1042" DrawAspect="Content" ObjectID="_1557578896" r:id="rId51">
             <o:FieldCodes>\s</o:FieldCodes>
           </o:OLEObject>
         </w:object>
@@ -5479,7 +5517,7 @@
           <v:shape id="_x0000_i1043" type="#_x0000_t75" style="width:468pt;height:167.25pt" o:ole="">
             <v:imagedata r:id="rId52" o:title=""/>
           </v:shape>
-          <o:OLEObject Type="Embed" ProgID="Word.Document.12" ShapeID="_x0000_i1043" DrawAspect="Content" ObjectID="_1557577243" r:id="rId53">
+          <o:OLEObject Type="Embed" ProgID="Word.Document.12" ShapeID="_x0000_i1043" DrawAspect="Content" ObjectID="_1557578897" r:id="rId53">
             <o:FieldCodes>\s</o:FieldCodes>
           </o:OLEObject>
         </w:object>
@@ -5614,7 +5652,7 @@
           <v:shape id="_x0000_i1044" type="#_x0000_t75" style="width:468pt;height:99.75pt" o:ole="">
             <v:imagedata r:id="rId54" o:title=""/>
           </v:shape>
-          <o:OLEObject Type="Embed" ProgID="Word.Document.12" ShapeID="_x0000_i1044" DrawAspect="Content" ObjectID="_1557577244" r:id="rId55">
+          <o:OLEObject Type="Embed" ProgID="Word.Document.12" ShapeID="_x0000_i1044" DrawAspect="Content" ObjectID="_1557578898" r:id="rId55">
             <o:FieldCodes>\s</o:FieldCodes>
           </o:OLEObject>
         </w:object>
@@ -5640,7 +5678,7 @@
           <v:shape id="_x0000_i1045" type="#_x0000_t75" style="width:468.75pt;height:189pt" o:ole="">
             <v:imagedata r:id="rId56" o:title=""/>
           </v:shape>
-          <o:OLEObject Type="Embed" ProgID="Word.OpenDocumentText.12" ShapeID="_x0000_i1045" DrawAspect="Content" ObjectID="_1557577245" r:id="rId57"/>
+          <o:OLEObject Type="Embed" ProgID="Word.OpenDocumentText.12" ShapeID="_x0000_i1045" DrawAspect="Content" ObjectID="_1557578899" r:id="rId57"/>
         </w:object>
       </w:r>
     </w:p>
@@ -5667,7 +5705,7 @@
           <v:shape id="_x0000_i1046" type="#_x0000_t75" style="width:468.75pt;height:233.25pt" o:ole="">
             <v:imagedata r:id="rId58" o:title=""/>
           </v:shape>
-          <o:OLEObject Type="Embed" ProgID="Word.OpenDocumentText.12" ShapeID="_x0000_i1046" DrawAspect="Content" ObjectID="_1557577246" r:id="rId59"/>
+          <o:OLEObject Type="Embed" ProgID="Word.OpenDocumentText.12" ShapeID="_x0000_i1046" DrawAspect="Content" ObjectID="_1557578900" r:id="rId59"/>
         </w:object>
       </w:r>
     </w:p>
@@ -5691,7 +5729,7 @@
           <v:shape id="_x0000_i1047" type="#_x0000_t75" style="width:468.75pt;height:277.5pt" o:ole="">
             <v:imagedata r:id="rId60" o:title=""/>
           </v:shape>
-          <o:OLEObject Type="Embed" ProgID="Word.OpenDocumentText.12" ShapeID="_x0000_i1047" DrawAspect="Content" ObjectID="_1557577247" r:id="rId61"/>
+          <o:OLEObject Type="Embed" ProgID="Word.OpenDocumentText.12" ShapeID="_x0000_i1047" DrawAspect="Content" ObjectID="_1557578901" r:id="rId61"/>
         </w:object>
       </w:r>
     </w:p>
@@ -5721,7 +5759,7 @@
           <v:shape id="_x0000_i1048" type="#_x0000_t75" style="width:468.75pt;height:300pt" o:ole="">
             <v:imagedata r:id="rId62" o:title=""/>
           </v:shape>
-          <o:OLEObject Type="Embed" ProgID="Word.OpenDocumentText.12" ShapeID="_x0000_i1048" DrawAspect="Content" ObjectID="_1557577248" r:id="rId63"/>
+          <o:OLEObject Type="Embed" ProgID="Word.OpenDocumentText.12" ShapeID="_x0000_i1048" DrawAspect="Content" ObjectID="_1557578902" r:id="rId63"/>
         </w:object>
       </w:r>
     </w:p>
@@ -5745,7 +5783,7 @@
           <v:shape id="_x0000_i1049" type="#_x0000_t75" style="width:468pt;height:267pt" o:ole="">
             <v:imagedata r:id="rId64" o:title=""/>
           </v:shape>
-          <o:OLEObject Type="Embed" ProgID="Word.Document.12" ShapeID="_x0000_i1049" DrawAspect="Content" ObjectID="_1557577249" r:id="rId65">
+          <o:OLEObject Type="Embed" ProgID="Word.Document.12" ShapeID="_x0000_i1049" DrawAspect="Content" ObjectID="_1557578903" r:id="rId65">
             <o:FieldCodes>\s</o:FieldCodes>
           </o:OLEObject>
         </w:object>
@@ -5828,7 +5866,7 @@
           <v:shape id="_x0000_i1050" type="#_x0000_t75" style="width:468pt;height:144.75pt" o:ole="">
             <v:imagedata r:id="rId66" o:title=""/>
           </v:shape>
-          <o:OLEObject Type="Embed" ProgID="Word.Document.12" ShapeID="_x0000_i1050" DrawAspect="Content" ObjectID="_1557577250" r:id="rId67">
+          <o:OLEObject Type="Embed" ProgID="Word.Document.12" ShapeID="_x0000_i1050" DrawAspect="Content" ObjectID="_1557578904" r:id="rId67">
             <o:FieldCodes>\s</o:FieldCodes>
           </o:OLEObject>
         </w:object>
@@ -5883,7 +5921,7 @@
           <v:shape id="_x0000_i1051" type="#_x0000_t75" style="width:468pt;height:33pt" o:ole="">
             <v:imagedata r:id="rId68" o:title=""/>
           </v:shape>
-          <o:OLEObject Type="Embed" ProgID="Word.Document.12" ShapeID="_x0000_i1051" DrawAspect="Content" ObjectID="_1557577251" r:id="rId69">
+          <o:OLEObject Type="Embed" ProgID="Word.Document.12" ShapeID="_x0000_i1051" DrawAspect="Content" ObjectID="_1557578905" r:id="rId69">
             <o:FieldCodes>\s</o:FieldCodes>
           </o:OLEObject>
         </w:object>
@@ -5960,7 +5998,7 @@
           <v:shape id="_x0000_i1052" type="#_x0000_t75" style="width:468pt;height:144.75pt" o:ole="">
             <v:imagedata r:id="rId70" o:title=""/>
           </v:shape>
-          <o:OLEObject Type="Embed" ProgID="Word.Document.12" ShapeID="_x0000_i1052" DrawAspect="Content" ObjectID="_1557577252" r:id="rId71">
+          <o:OLEObject Type="Embed" ProgID="Word.Document.12" ShapeID="_x0000_i1052" DrawAspect="Content" ObjectID="_1557578906" r:id="rId71">
             <o:FieldCodes>\s</o:FieldCodes>
           </o:OLEObject>
         </w:object>
@@ -6095,7 +6133,7 @@
           <v:shape id="_x0000_i1053" type="#_x0000_t75" style="width:468pt;height:99.75pt" o:ole="">
             <v:imagedata r:id="rId72" o:title=""/>
           </v:shape>
-          <o:OLEObject Type="Embed" ProgID="Word.Document.12" ShapeID="_x0000_i1053" DrawAspect="Content" ObjectID="_1557577253" r:id="rId73">
+          <o:OLEObject Type="Embed" ProgID="Word.Document.12" ShapeID="_x0000_i1053" DrawAspect="Content" ObjectID="_1557578907" r:id="rId73">
             <o:FieldCodes>\s</o:FieldCodes>
           </o:OLEObject>
         </w:object>
@@ -6121,7 +6159,7 @@
           <v:shape id="_x0000_i1054" type="#_x0000_t75" style="width:468.75pt;height:267pt" o:ole="">
             <v:imagedata r:id="rId74" o:title=""/>
           </v:shape>
-          <o:OLEObject Type="Embed" ProgID="Word.OpenDocumentText.12" ShapeID="_x0000_i1054" DrawAspect="Content" ObjectID="_1557577254" r:id="rId75"/>
+          <o:OLEObject Type="Embed" ProgID="Word.OpenDocumentText.12" ShapeID="_x0000_i1054" DrawAspect="Content" ObjectID="_1557578908" r:id="rId75"/>
         </w:object>
       </w:r>
     </w:p>
@@ -6145,7 +6183,7 @@
           <v:shape id="_x0000_i1055" type="#_x0000_t75" style="width:468.75pt;height:389.25pt" o:ole="">
             <v:imagedata r:id="rId76" o:title=""/>
           </v:shape>
-          <o:OLEObject Type="Embed" ProgID="Word.OpenDocumentText.12" ShapeID="_x0000_i1055" DrawAspect="Content" ObjectID="_1557577255" r:id="rId77"/>
+          <o:OLEObject Type="Embed" ProgID="Word.OpenDocumentText.12" ShapeID="_x0000_i1055" DrawAspect="Content" ObjectID="_1557578909" r:id="rId77"/>
         </w:object>
       </w:r>
     </w:p>
@@ -6169,7 +6207,7 @@
           <v:shape id="_x0000_i1056" type="#_x0000_t75" style="width:468.75pt;height:478.5pt" o:ole="">
             <v:imagedata r:id="rId78" o:title=""/>
           </v:shape>
-          <o:OLEObject Type="Embed" ProgID="Word.OpenDocumentText.12" ShapeID="_x0000_i1056" DrawAspect="Content" ObjectID="_1557577256" r:id="rId79"/>
+          <o:OLEObject Type="Embed" ProgID="Word.OpenDocumentText.12" ShapeID="_x0000_i1056" DrawAspect="Content" ObjectID="_1557578910" r:id="rId79"/>
         </w:object>
       </w:r>
     </w:p>
@@ -6310,7 +6348,7 @@
           <v:shape id="_x0000_i1057" type="#_x0000_t75" style="width:468pt;height:122.25pt" o:ole="">
             <v:imagedata r:id="rId80" o:title=""/>
           </v:shape>
-          <o:OLEObject Type="Embed" ProgID="Word.Document.12" ShapeID="_x0000_i1057" DrawAspect="Content" ObjectID="_1557577257" r:id="rId81">
+          <o:OLEObject Type="Embed" ProgID="Word.Document.12" ShapeID="_x0000_i1057" DrawAspect="Content" ObjectID="_1557578911" r:id="rId81">
             <o:FieldCodes>\s</o:FieldCodes>
           </o:OLEObject>
         </w:object>
@@ -6336,7 +6374,7 @@
           <v:shape id="_x0000_i1058" type="#_x0000_t75" style="width:468.75pt;height:390pt" o:ole="">
             <v:imagedata r:id="rId82" o:title=""/>
           </v:shape>
-          <o:OLEObject Type="Embed" ProgID="Word.OpenDocumentText.12" ShapeID="_x0000_i1058" DrawAspect="Content" ObjectID="_1557577258" r:id="rId83"/>
+          <o:OLEObject Type="Embed" ProgID="Word.OpenDocumentText.12" ShapeID="_x0000_i1058" DrawAspect="Content" ObjectID="_1557578912" r:id="rId83"/>
         </w:object>
       </w:r>
     </w:p>
@@ -6360,7 +6398,7 @@
           <v:shape id="_x0000_i1059" type="#_x0000_t75" style="width:468.75pt;height:556.5pt" o:ole="">
             <v:imagedata r:id="rId84" o:title=""/>
           </v:shape>
-          <o:OLEObject Type="Embed" ProgID="Word.OpenDocumentText.12" ShapeID="_x0000_i1059" DrawAspect="Content" ObjectID="_1557577259" r:id="rId85"/>
+          <o:OLEObject Type="Embed" ProgID="Word.OpenDocumentText.12" ShapeID="_x0000_i1059" DrawAspect="Content" ObjectID="_1557578913" r:id="rId85"/>
         </w:object>
       </w:r>
     </w:p>
@@ -6483,7 +6521,7 @@
           <v:shape id="_x0000_i1060" type="#_x0000_t75" style="width:468pt;height:122.25pt" o:ole="">
             <v:imagedata r:id="rId86" o:title=""/>
           </v:shape>
-          <o:OLEObject Type="Embed" ProgID="Word.Document.12" ShapeID="_x0000_i1060" DrawAspect="Content" ObjectID="_1557577260" r:id="rId87">
+          <o:OLEObject Type="Embed" ProgID="Word.Document.12" ShapeID="_x0000_i1060" DrawAspect="Content" ObjectID="_1557578914" r:id="rId87">
             <o:FieldCodes>\s</o:FieldCodes>
           </o:OLEObject>
         </w:object>
@@ -6509,7 +6547,7 @@
           <v:shape id="_x0000_i1061" type="#_x0000_t75" style="width:468.75pt;height:444.75pt" o:ole="">
             <v:imagedata r:id="rId88" o:title=""/>
           </v:shape>
-          <o:OLEObject Type="Embed" ProgID="Word.OpenDocumentText.12" ShapeID="_x0000_i1061" DrawAspect="Content" ObjectID="_1557577261" r:id="rId89"/>
+          <o:OLEObject Type="Embed" ProgID="Word.OpenDocumentText.12" ShapeID="_x0000_i1061" DrawAspect="Content" ObjectID="_1557578915" r:id="rId89"/>
         </w:object>
       </w:r>
     </w:p>
@@ -6538,7 +6576,7 @@
           <v:shape id="_x0000_i1062" type="#_x0000_t75" style="width:468.75pt;height:411.75pt" o:ole="">
             <v:imagedata r:id="rId90" o:title=""/>
           </v:shape>
-          <o:OLEObject Type="Embed" ProgID="Word.OpenDocumentText.12" ShapeID="_x0000_i1062" DrawAspect="Content" ObjectID="_1557577262" r:id="rId91"/>
+          <o:OLEObject Type="Embed" ProgID="Word.OpenDocumentText.12" ShapeID="_x0000_i1062" DrawAspect="Content" ObjectID="_1557578916" r:id="rId91"/>
         </w:object>
       </w:r>
     </w:p>
@@ -6752,7 +6790,7 @@
           <v:shape id="_x0000_i1063" type="#_x0000_t75" style="width:468pt;height:99.75pt" o:ole="">
             <v:imagedata r:id="rId92" o:title=""/>
           </v:shape>
-          <o:OLEObject Type="Embed" ProgID="Word.Document.12" ShapeID="_x0000_i1063" DrawAspect="Content" ObjectID="_1557577263" r:id="rId93">
+          <o:OLEObject Type="Embed" ProgID="Word.Document.12" ShapeID="_x0000_i1063" DrawAspect="Content" ObjectID="_1557578917" r:id="rId93">
             <o:FieldCodes>\s</o:FieldCodes>
           </o:OLEObject>
         </w:object>
@@ -6823,7 +6861,7 @@
           <v:shape id="_x0000_i1064" type="#_x0000_t75" style="width:468.75pt;height:100.5pt" o:ole="">
             <v:imagedata r:id="rId94" o:title=""/>
           </v:shape>
-          <o:OLEObject Type="Embed" ProgID="Word.OpenDocumentText.12" ShapeID="_x0000_i1064" DrawAspect="Content" ObjectID="_1557577264" r:id="rId95"/>
+          <o:OLEObject Type="Embed" ProgID="Word.OpenDocumentText.12" ShapeID="_x0000_i1064" DrawAspect="Content" ObjectID="_1557578918" r:id="rId95"/>
         </w:object>
       </w:r>
     </w:p>
@@ -6904,7 +6942,7 @@
           <v:shape id="_x0000_i1065" type="#_x0000_t75" style="width:468.75pt;height:44.25pt" o:ole="">
             <v:imagedata r:id="rId96" o:title=""/>
           </v:shape>
-          <o:OLEObject Type="Embed" ProgID="Word.OpenDocumentText.12" ShapeID="_x0000_i1065" DrawAspect="Content" ObjectID="_1557577265" r:id="rId97"/>
+          <o:OLEObject Type="Embed" ProgID="Word.OpenDocumentText.12" ShapeID="_x0000_i1065" DrawAspect="Content" ObjectID="_1557578919" r:id="rId97"/>
         </w:object>
       </w:r>
     </w:p>
@@ -6928,7 +6966,7 @@
           <v:shape id="_x0000_i1066" type="#_x0000_t75" style="width:468.75pt;height:245.25pt" o:ole="">
             <v:imagedata r:id="rId98" o:title=""/>
           </v:shape>
-          <o:OLEObject Type="Embed" ProgID="Word.OpenDocumentText.12" ShapeID="_x0000_i1066" DrawAspect="Content" ObjectID="_1557577266" r:id="rId99"/>
+          <o:OLEObject Type="Embed" ProgID="Word.OpenDocumentText.12" ShapeID="_x0000_i1066" DrawAspect="Content" ObjectID="_1557578920" r:id="rId99"/>
         </w:object>
       </w:r>
     </w:p>
@@ -7003,7 +7041,7 @@
           <v:shape id="_x0000_i1067" type="#_x0000_t75" style="width:468.75pt;height:67.5pt" o:ole="">
             <v:imagedata r:id="rId100" o:title=""/>
           </v:shape>
-          <o:OLEObject Type="Embed" ProgID="Word.OpenDocumentText.12" ShapeID="_x0000_i1067" DrawAspect="Content" ObjectID="_1557577267" r:id="rId101"/>
+          <o:OLEObject Type="Embed" ProgID="Word.OpenDocumentText.12" ShapeID="_x0000_i1067" DrawAspect="Content" ObjectID="_1557578921" r:id="rId101"/>
         </w:object>
       </w:r>
     </w:p>
@@ -7027,7 +7065,7 @@
           <v:shape id="_x0000_i1068" type="#_x0000_t75" style="width:468.75pt;height:434.25pt" o:ole="">
             <v:imagedata r:id="rId102" o:title=""/>
           </v:shape>
-          <o:OLEObject Type="Embed" ProgID="Word.OpenDocumentText.12" ShapeID="_x0000_i1068" DrawAspect="Content" ObjectID="_1557577268" r:id="rId103"/>
+          <o:OLEObject Type="Embed" ProgID="Word.OpenDocumentText.12" ShapeID="_x0000_i1068" DrawAspect="Content" ObjectID="_1557578922" r:id="rId103"/>
         </w:object>
       </w:r>
     </w:p>
@@ -7325,7 +7363,7 @@
           <v:shape id="_x0000_i1069" type="#_x0000_t75" style="width:468.75pt;height:133.5pt" o:ole="">
             <v:imagedata r:id="rId104" o:title=""/>
           </v:shape>
-          <o:OLEObject Type="Embed" ProgID="Word.OpenDocumentText.12" ShapeID="_x0000_i1069" DrawAspect="Content" ObjectID="_1557577269" r:id="rId105"/>
+          <o:OLEObject Type="Embed" ProgID="Word.OpenDocumentText.12" ShapeID="_x0000_i1069" DrawAspect="Content" ObjectID="_1557578923" r:id="rId105"/>
         </w:object>
       </w:r>
     </w:p>
@@ -7377,7 +7415,7 @@
           <v:shape id="_x0000_i1070" type="#_x0000_t75" style="width:468.75pt;height:423pt" o:ole="">
             <v:imagedata r:id="rId106" o:title=""/>
           </v:shape>
-          <o:OLEObject Type="Embed" ProgID="Word.OpenDocumentText.12" ShapeID="_x0000_i1070" DrawAspect="Content" ObjectID="_1557577270" r:id="rId107"/>
+          <o:OLEObject Type="Embed" ProgID="Word.OpenDocumentText.12" ShapeID="_x0000_i1070" DrawAspect="Content" ObjectID="_1557578924" r:id="rId107"/>
         </w:object>
       </w:r>
     </w:p>
@@ -7591,7 +7629,7 @@
           <v:shape id="_x0000_i1071" type="#_x0000_t75" style="width:468pt;height:133.5pt" o:ole="">
             <v:imagedata r:id="rId108" o:title=""/>
           </v:shape>
-          <o:OLEObject Type="Embed" ProgID="Word.Document.12" ShapeID="_x0000_i1071" DrawAspect="Content" ObjectID="_1557577271" r:id="rId109">
+          <o:OLEObject Type="Embed" ProgID="Word.Document.12" ShapeID="_x0000_i1071" DrawAspect="Content" ObjectID="_1557578925" r:id="rId109">
             <o:FieldCodes>\s</o:FieldCodes>
           </o:OLEObject>
         </w:object>
@@ -7635,7 +7673,7 @@
           <v:shape id="_x0000_i1072" type="#_x0000_t75" style="width:468.75pt;height:189pt" o:ole="">
             <v:imagedata r:id="rId110" o:title=""/>
           </v:shape>
-          <o:OLEObject Type="Embed" ProgID="Word.OpenDocumentText.12" ShapeID="_x0000_i1072" DrawAspect="Content" ObjectID="_1557577272" r:id="rId111"/>
+          <o:OLEObject Type="Embed" ProgID="Word.OpenDocumentText.12" ShapeID="_x0000_i1072" DrawAspect="Content" ObjectID="_1557578926" r:id="rId111"/>
         </w:object>
       </w:r>
     </w:p>
@@ -7659,7 +7697,7 @@
           <v:shape id="_x0000_i1073" type="#_x0000_t75" style="width:468.75pt;height:155.25pt" o:ole="">
             <v:imagedata r:id="rId112" o:title=""/>
           </v:shape>
-          <o:OLEObject Type="Embed" ProgID="Word.OpenDocumentText.12" ShapeID="_x0000_i1073" DrawAspect="Content" ObjectID="_1557577273" r:id="rId113"/>
+          <o:OLEObject Type="Embed" ProgID="Word.OpenDocumentText.12" ShapeID="_x0000_i1073" DrawAspect="Content" ObjectID="_1557578927" r:id="rId113"/>
         </w:object>
       </w:r>
     </w:p>
@@ -7974,7 +8012,7 @@
           <v:shape id="_x0000_i1074" type="#_x0000_t75" style="width:468.75pt;height:44.25pt" o:ole="">
             <v:imagedata r:id="rId114" o:title=""/>
           </v:shape>
-          <o:OLEObject Type="Embed" ProgID="Word.OpenDocumentText.12" ShapeID="_x0000_i1074" DrawAspect="Content" ObjectID="_1557577274" r:id="rId115"/>
+          <o:OLEObject Type="Embed" ProgID="Word.OpenDocumentText.12" ShapeID="_x0000_i1074" DrawAspect="Content" ObjectID="_1557578928" r:id="rId115"/>
         </w:object>
       </w:r>
     </w:p>
@@ -8012,7 +8050,7 @@
           <v:shape id="_x0000_i1075" type="#_x0000_t75" style="width:468.75pt;height:322.5pt" o:ole="">
             <v:imagedata r:id="rId116" o:title=""/>
           </v:shape>
-          <o:OLEObject Type="Embed" ProgID="Word.OpenDocumentText.12" ShapeID="_x0000_i1075" DrawAspect="Content" ObjectID="_1557577275" r:id="rId117"/>
+          <o:OLEObject Type="Embed" ProgID="Word.OpenDocumentText.12" ShapeID="_x0000_i1075" DrawAspect="Content" ObjectID="_1557578929" r:id="rId117"/>
         </w:object>
       </w:r>
     </w:p>
@@ -8042,7 +8080,7 @@
           <v:shape id="_x0000_i1076" type="#_x0000_t75" style="width:468pt;height:66.75pt" o:ole="">
             <v:imagedata r:id="rId118" o:title=""/>
           </v:shape>
-          <o:OLEObject Type="Embed" ProgID="Word.Document.12" ShapeID="_x0000_i1076" DrawAspect="Content" ObjectID="_1557577276" r:id="rId119">
+          <o:OLEObject Type="Embed" ProgID="Word.Document.12" ShapeID="_x0000_i1076" DrawAspect="Content" ObjectID="_1557578930" r:id="rId119">
             <o:FieldCodes>\s</o:FieldCodes>
           </o:OLEObject>
         </w:object>
@@ -8074,7 +8112,7 @@
           <v:shape id="_x0000_i1077" type="#_x0000_t75" style="width:468.75pt;height:244.5pt" o:ole="">
             <v:imagedata r:id="rId120" o:title=""/>
           </v:shape>
-          <o:OLEObject Type="Embed" ProgID="Word.OpenDocumentText.12" ShapeID="_x0000_i1077" DrawAspect="Content" ObjectID="_1557577277" r:id="rId121"/>
+          <o:OLEObject Type="Embed" ProgID="Word.OpenDocumentText.12" ShapeID="_x0000_i1077" DrawAspect="Content" ObjectID="_1557578931" r:id="rId121"/>
         </w:object>
       </w:r>
     </w:p>
@@ -8098,7 +8136,7 @@
           <v:shape id="_x0000_i1078" type="#_x0000_t75" style="width:468pt;height:55.5pt" o:ole="">
             <v:imagedata r:id="rId122" o:title=""/>
           </v:shape>
-          <o:OLEObject Type="Embed" ProgID="Word.Document.12" ShapeID="_x0000_i1078" DrawAspect="Content" ObjectID="_1557577278" r:id="rId123">
+          <o:OLEObject Type="Embed" ProgID="Word.Document.12" ShapeID="_x0000_i1078" DrawAspect="Content" ObjectID="_1557578932" r:id="rId123">
             <o:FieldCodes>\s</o:FieldCodes>
           </o:OLEObject>
         </w:object>
@@ -8124,7 +8162,7 @@
           <v:shape id="_x0000_i1079" type="#_x0000_t75" style="width:468.75pt;height:167.25pt" o:ole="">
             <v:imagedata r:id="rId124" o:title=""/>
           </v:shape>
-          <o:OLEObject Type="Embed" ProgID="Word.OpenDocumentText.12" ShapeID="_x0000_i1079" DrawAspect="Content" ObjectID="_1557577279" r:id="rId125"/>
+          <o:OLEObject Type="Embed" ProgID="Word.OpenDocumentText.12" ShapeID="_x0000_i1079" DrawAspect="Content" ObjectID="_1557578933" r:id="rId125"/>
         </w:object>
       </w:r>
     </w:p>
@@ -8270,7 +8308,7 @@
           <v:shape id="_x0000_i1080" type="#_x0000_t75" style="width:468pt;height:99.75pt" o:ole="">
             <v:imagedata r:id="rId126" o:title=""/>
           </v:shape>
-          <o:OLEObject Type="Embed" ProgID="Word.Document.12" ShapeID="_x0000_i1080" DrawAspect="Content" ObjectID="_1557577280" r:id="rId127">
+          <o:OLEObject Type="Embed" ProgID="Word.Document.12" ShapeID="_x0000_i1080" DrawAspect="Content" ObjectID="_1557578934" r:id="rId127">
             <o:FieldCodes>\s</o:FieldCodes>
           </o:OLEObject>
         </w:object>
@@ -8369,7 +8407,7 @@
           <v:shape id="_x0000_i1081" type="#_x0000_t75" style="width:468.75pt;height:111.75pt" o:ole="">
             <v:imagedata r:id="rId128" o:title=""/>
           </v:shape>
-          <o:OLEObject Type="Embed" ProgID="Word.OpenDocumentText.12" ShapeID="_x0000_i1081" DrawAspect="Content" ObjectID="_1557577281" r:id="rId129"/>
+          <o:OLEObject Type="Embed" ProgID="Word.OpenDocumentText.12" ShapeID="_x0000_i1081" DrawAspect="Content" ObjectID="_1557578935" r:id="rId129"/>
         </w:object>
       </w:r>
     </w:p>
@@ -8401,7 +8439,7 @@
           <v:shape id="_x0000_i1082" type="#_x0000_t75" style="width:468.75pt;height:99.75pt" o:ole="">
             <v:imagedata r:id="rId130" o:title=""/>
           </v:shape>
-          <o:OLEObject Type="Embed" ProgID="Word.OpenDocumentText.12" ShapeID="_x0000_i1082" DrawAspect="Content" ObjectID="_1557577282" r:id="rId131"/>
+          <o:OLEObject Type="Embed" ProgID="Word.OpenDocumentText.12" ShapeID="_x0000_i1082" DrawAspect="Content" ObjectID="_1557578936" r:id="rId131"/>
         </w:object>
       </w:r>
     </w:p>
@@ -8443,7 +8481,7 @@
           <v:shape id="_x0000_i1083" type="#_x0000_t75" style="width:468.75pt;height:267pt" o:ole="">
             <v:imagedata r:id="rId132" o:title=""/>
           </v:shape>
-          <o:OLEObject Type="Embed" ProgID="Word.OpenDocumentText.12" ShapeID="_x0000_i1083" DrawAspect="Content" ObjectID="_1557577283" r:id="rId133"/>
+          <o:OLEObject Type="Embed" ProgID="Word.OpenDocumentText.12" ShapeID="_x0000_i1083" DrawAspect="Content" ObjectID="_1557578937" r:id="rId133"/>
         </w:object>
       </w:r>
     </w:p>
@@ -8472,7 +8510,7 @@
           <v:shape id="_x0000_i1084" type="#_x0000_t75" style="width:468pt;height:244.5pt" o:ole="">
             <v:imagedata r:id="rId134" o:title=""/>
           </v:shape>
-          <o:OLEObject Type="Embed" ProgID="Word.Document.12" ShapeID="_x0000_i1084" DrawAspect="Content" ObjectID="_1557577284" r:id="rId135">
+          <o:OLEObject Type="Embed" ProgID="Word.Document.12" ShapeID="_x0000_i1084" DrawAspect="Content" ObjectID="_1557578938" r:id="rId135">
             <o:FieldCodes>\s</o:FieldCodes>
           </o:OLEObject>
         </w:object>
@@ -8498,7 +8536,7 @@
           <v:shape id="_x0000_i1085" type="#_x0000_t75" style="width:468pt;height:455.25pt" o:ole="">
             <v:imagedata r:id="rId136" o:title=""/>
           </v:shape>
-          <o:OLEObject Type="Embed" ProgID="Word.Document.12" ShapeID="_x0000_i1085" DrawAspect="Content" ObjectID="_1557577285" r:id="rId137">
+          <o:OLEObject Type="Embed" ProgID="Word.Document.12" ShapeID="_x0000_i1085" DrawAspect="Content" ObjectID="_1557578939" r:id="rId137">
             <o:FieldCodes>\s</o:FieldCodes>
           </o:OLEObject>
         </w:object>
@@ -8679,7 +8717,7 @@
           <v:shape id="_x0000_i1086" type="#_x0000_t75" style="width:468pt;height:99.75pt" o:ole="">
             <v:imagedata r:id="rId138" o:title=""/>
           </v:shape>
-          <o:OLEObject Type="Embed" ProgID="Word.Document.12" ShapeID="_x0000_i1086" DrawAspect="Content" ObjectID="_1557577286" r:id="rId139">
+          <o:OLEObject Type="Embed" ProgID="Word.Document.12" ShapeID="_x0000_i1086" DrawAspect="Content" ObjectID="_1557578940" r:id="rId139">
             <o:FieldCodes>\s</o:FieldCodes>
           </o:OLEObject>
         </w:object>
@@ -8705,7 +8743,7 @@
           <v:shape id="_x0000_i1087" type="#_x0000_t75" style="width:468.75pt;height:78pt" o:ole="">
             <v:imagedata r:id="rId140" o:title=""/>
           </v:shape>
-          <o:OLEObject Type="Embed" ProgID="Word.OpenDocumentText.12" ShapeID="_x0000_i1087" DrawAspect="Content" ObjectID="_1557577287" r:id="rId141"/>
+          <o:OLEObject Type="Embed" ProgID="Word.OpenDocumentText.12" ShapeID="_x0000_i1087" DrawAspect="Content" ObjectID="_1557578941" r:id="rId141"/>
         </w:object>
       </w:r>
     </w:p>
@@ -8818,7 +8856,7 @@
           <v:shape id="_x0000_i1088" type="#_x0000_t75" style="width:468.75pt;height:178.5pt" o:ole="">
             <v:imagedata r:id="rId142" o:title=""/>
           </v:shape>
-          <o:OLEObject Type="Embed" ProgID="Word.OpenDocumentText.12" ShapeID="_x0000_i1088" DrawAspect="Content" ObjectID="_1557577288" r:id="rId143"/>
+          <o:OLEObject Type="Embed" ProgID="Word.OpenDocumentText.12" ShapeID="_x0000_i1088" DrawAspect="Content" ObjectID="_1557578942" r:id="rId143"/>
         </w:object>
       </w:r>
     </w:p>
@@ -8876,7 +8914,7 @@
           <v:shape id="_x0000_i1089" type="#_x0000_t75" style="width:468.75pt;height:234.75pt" o:ole="">
             <v:imagedata r:id="rId144" o:title=""/>
           </v:shape>
-          <o:OLEObject Type="Embed" ProgID="Word.OpenDocumentText.12" ShapeID="_x0000_i1089" DrawAspect="Content" ObjectID="_1557577289" r:id="rId145"/>
+          <o:OLEObject Type="Embed" ProgID="Word.OpenDocumentText.12" ShapeID="_x0000_i1089" DrawAspect="Content" ObjectID="_1557578943" r:id="rId145"/>
         </w:object>
       </w:r>
     </w:p>
@@ -8924,7 +8962,7 @@
           <v:shape id="_x0000_i1090" type="#_x0000_t75" style="width:468pt;height:103.5pt" o:ole="">
             <v:imagedata r:id="rId146" o:title=""/>
           </v:shape>
-          <o:OLEObject Type="Embed" ProgID="Word.Document.12" ShapeID="_x0000_i1090" DrawAspect="Content" ObjectID="_1557577290" r:id="rId147">
+          <o:OLEObject Type="Embed" ProgID="Word.Document.12" ShapeID="_x0000_i1090" DrawAspect="Content" ObjectID="_1557578944" r:id="rId147">
             <o:FieldCodes>\s</o:FieldCodes>
           </o:OLEObject>
         </w:object>
@@ -9108,7 +9146,7 @@
           <v:shape id="_x0000_i1091" type="#_x0000_t75" style="width:468pt;height:244.5pt" o:ole="">
             <v:imagedata r:id="rId148" o:title=""/>
           </v:shape>
-          <o:OLEObject Type="Embed" ProgID="Word.Document.12" ShapeID="_x0000_i1091" DrawAspect="Content" ObjectID="_1557577291" r:id="rId149">
+          <o:OLEObject Type="Embed" ProgID="Word.Document.12" ShapeID="_x0000_i1091" DrawAspect="Content" ObjectID="_1557578945" r:id="rId149">
             <o:FieldCodes>\s</o:FieldCodes>
           </o:OLEObject>
         </w:object>
@@ -9153,7 +9191,7 @@
           <v:shape id="_x0000_i1092" type="#_x0000_t75" style="width:468.75pt;height:103.5pt" o:ole="">
             <v:imagedata r:id="rId150" o:title=""/>
           </v:shape>
-          <o:OLEObject Type="Embed" ProgID="Word.OpenDocumentText.12" ShapeID="_x0000_i1092" DrawAspect="Content" ObjectID="_1557577292" r:id="rId151"/>
+          <o:OLEObject Type="Embed" ProgID="Word.OpenDocumentText.12" ShapeID="_x0000_i1092" DrawAspect="Content" ObjectID="_1557578946" r:id="rId151"/>
         </w:object>
       </w:r>
     </w:p>
@@ -9194,7 +9232,7 @@
           <v:shape id="_x0000_i1093" type="#_x0000_t75" style="width:468pt;height:633.75pt" o:ole="">
             <v:imagedata r:id="rId152" o:title=""/>
           </v:shape>
-          <o:OLEObject Type="Embed" ProgID="Word.Document.12" ShapeID="_x0000_i1093" DrawAspect="Content" ObjectID="_1557577293" r:id="rId153">
+          <o:OLEObject Type="Embed" ProgID="Word.Document.12" ShapeID="_x0000_i1093" DrawAspect="Content" ObjectID="_1557578947" r:id="rId153">
             <o:FieldCodes>\s</o:FieldCodes>
           </o:OLEObject>
         </w:object>
@@ -9350,7 +9388,7 @@
           <v:shape id="_x0000_i1094" type="#_x0000_t75" style="width:468pt;height:434.25pt" o:ole="">
             <v:imagedata r:id="rId154" o:title=""/>
           </v:shape>
-          <o:OLEObject Type="Embed" ProgID="Word.Document.12" ShapeID="_x0000_i1094" DrawAspect="Content" ObjectID="_1557577294" r:id="rId155">
+          <o:OLEObject Type="Embed" ProgID="Word.Document.12" ShapeID="_x0000_i1094" DrawAspect="Content" ObjectID="_1557578948" r:id="rId155">
             <o:FieldCodes>\s</o:FieldCodes>
           </o:OLEObject>
         </w:object>
@@ -9448,7 +9486,7 @@
           <v:shape id="_x0000_i1095" type="#_x0000_t75" style="width:468.75pt;height:144.75pt" o:ole="">
             <v:imagedata r:id="rId156" o:title=""/>
           </v:shape>
-          <o:OLEObject Type="Embed" ProgID="Word.OpenDocumentText.12" ShapeID="_x0000_i1095" DrawAspect="Content" ObjectID="_1557577295" r:id="rId157"/>
+          <o:OLEObject Type="Embed" ProgID="Word.OpenDocumentText.12" ShapeID="_x0000_i1095" DrawAspect="Content" ObjectID="_1557578949" r:id="rId157"/>
         </w:object>
       </w:r>
     </w:p>
@@ -9480,7 +9518,7 @@
           <v:shape id="_x0000_i1096" type="#_x0000_t75" style="width:468.75pt;height:78pt" o:ole="">
             <v:imagedata r:id="rId158" o:title=""/>
           </v:shape>
-          <o:OLEObject Type="Embed" ProgID="Word.OpenDocumentText.12" ShapeID="_x0000_i1096" DrawAspect="Content" ObjectID="_1557577296" r:id="rId159"/>
+          <o:OLEObject Type="Embed" ProgID="Word.OpenDocumentText.12" ShapeID="_x0000_i1096" DrawAspect="Content" ObjectID="_1557578950" r:id="rId159"/>
         </w:object>
       </w:r>
     </w:p>
@@ -9518,7 +9556,7 @@
           <v:shape id="_x0000_i1097" type="#_x0000_t75" style="width:468pt;height:645pt" o:ole="">
             <v:imagedata r:id="rId160" o:title=""/>
           </v:shape>
-          <o:OLEObject Type="Embed" ProgID="Word.Document.12" ShapeID="_x0000_i1097" DrawAspect="Content" ObjectID="_1557577297" r:id="rId161">
+          <o:OLEObject Type="Embed" ProgID="Word.Document.12" ShapeID="_x0000_i1097" DrawAspect="Content" ObjectID="_1557578951" r:id="rId161">
             <o:FieldCodes>\s</o:FieldCodes>
           </o:OLEObject>
         </w:object>
@@ -9698,7 +9736,7 @@
           <v:shape id="_x0000_i1098" type="#_x0000_t75" style="width:468pt;height:233.25pt" o:ole="">
             <v:imagedata r:id="rId162" o:title=""/>
           </v:shape>
-          <o:OLEObject Type="Embed" ProgID="Word.Document.12" ShapeID="_x0000_i1098" DrawAspect="Content" ObjectID="_1557577298" r:id="rId163">
+          <o:OLEObject Type="Embed" ProgID="Word.Document.12" ShapeID="_x0000_i1098" DrawAspect="Content" ObjectID="_1557578952" r:id="rId163">
             <o:FieldCodes>\s</o:FieldCodes>
           </o:OLEObject>
         </w:object>
@@ -9767,7 +9805,7 @@
           <v:shape id="_x0000_i1099" type="#_x0000_t75" style="width:468pt;height:144.75pt" o:ole="">
             <v:imagedata r:id="rId164" o:title=""/>
           </v:shape>
-          <o:OLEObject Type="Embed" ProgID="Word.Document.12" ShapeID="_x0000_i1099" DrawAspect="Content" ObjectID="_1557577299" r:id="rId165">
+          <o:OLEObject Type="Embed" ProgID="Word.Document.12" ShapeID="_x0000_i1099" DrawAspect="Content" ObjectID="_1557578953" r:id="rId165">
             <o:FieldCodes>\s</o:FieldCodes>
           </o:OLEObject>
         </w:object>
@@ -10420,7 +10458,7 @@
           <w:rPr>
             <w:noProof/>
           </w:rPr>
-          <w:t>3</w:t>
+          <w:t>2</w:t>
         </w:r>
         <w:r>
           <w:rPr>
@@ -18377,7 +18415,7 @@
 </file>
 
 <file path=customXml/itemProps1.xml><?xml version="1.0" encoding="utf-8"?>
-<ds:datastoreItem xmlns:ds="http://schemas.openxmlformats.org/officeDocument/2006/customXml" ds:itemID="{F27F5372-1055-4823-85C4-3A3C58B77651}">
+<ds:datastoreItem xmlns:ds="http://schemas.openxmlformats.org/officeDocument/2006/customXml" ds:itemID="{7DC950CB-A60A-4EB1-92C5-1A68AC459800}">
   <ds:schemaRefs>
     <ds:schemaRef ds:uri="http://schemas.openxmlformats.org/officeDocument/2006/bibliography"/>
   </ds:schemaRefs>

</xml_diff>